<commit_message>
Minutes of 22 August 2017
</commit_message>
<xml_diff>
--- a/2017.08.22 - JAMBS - Team Meeting.docx
+++ b/2017.08.22 - JAMBS - Team Meeting.docx
@@ -410,19 +410,8 @@
           <w:szCs w:val="20"/>
           <w:shd w:val="clear" w:color="auto" w:fill="FFFFFF"/>
         </w:rPr>
-        <w:t xml:space="preserve">James </w:t>
-      </w:r>
-      <w:proofErr w:type="spellStart"/>
-      <w:r>
-        <w:rPr>
-          <w:rFonts w:ascii="Arial" w:hAnsi="Arial" w:cs="Arial"/>
-          <w:sz w:val="20"/>
-          <w:szCs w:val="20"/>
-          <w:shd w:val="clear" w:color="auto" w:fill="FFFFFF"/>
-        </w:rPr>
-        <w:t>Kastner</w:t>
-      </w:r>
-      <w:proofErr w:type="spellEnd"/>
+        <w:t>James Kastner</w:t>
+      </w:r>
       <w:r>
         <w:rPr>
           <w:rFonts w:ascii="Arial" w:hAnsi="Arial" w:cs="Arial"/>
@@ -565,19 +554,8 @@
           <w:shd w:val="clear" w:color="auto" w:fill="FFFFFF"/>
         </w:rPr>
         <w:tab/>
-        <w:t xml:space="preserve">Alicia </w:t>
-      </w:r>
-      <w:proofErr w:type="spellStart"/>
-      <w:r>
-        <w:rPr>
-          <w:rFonts w:ascii="Arial" w:hAnsi="Arial" w:cs="Arial"/>
-          <w:sz w:val="20"/>
-          <w:szCs w:val="20"/>
-          <w:shd w:val="clear" w:color="auto" w:fill="FFFFFF"/>
-        </w:rPr>
-        <w:t>Libera</w:t>
-      </w:r>
-      <w:proofErr w:type="spellEnd"/>
+        <w:t>Alicia Libera</w:t>
+      </w:r>
       <w:r>
         <w:rPr>
           <w:rFonts w:ascii="Arial" w:hAnsi="Arial" w:cs="Arial"/>
@@ -666,6 +644,7 @@
         </w:rPr>
         <w:tab/>
       </w:r>
+      <w:bookmarkStart w:id="0" w:name="_GoBack"/>
       <w:r>
         <w:rPr>
           <w:rFonts w:ascii="Arial" w:hAnsi="Arial" w:cs="Arial"/>
@@ -684,6 +663,7 @@
         </w:rPr>
         <w:t>@my.jcu.edu.au</w:t>
       </w:r>
+      <w:bookmarkEnd w:id="0"/>
     </w:p>
     <w:p>
       <w:pPr>
@@ -913,19 +893,8 @@
           <w:szCs w:val="20"/>
           <w:highlight w:val="yellow"/>
         </w:rPr>
-        <w:t xml:space="preserve">James </w:t>
-      </w:r>
-      <w:proofErr w:type="spellStart"/>
-      <w:r>
-        <w:rPr>
-          <w:rFonts w:ascii="Arial" w:hAnsi="Arial" w:cs="Arial"/>
-          <w:sz w:val="20"/>
-          <w:szCs w:val="20"/>
-          <w:highlight w:val="yellow"/>
-        </w:rPr>
-        <w:t>Kastner</w:t>
-      </w:r>
-      <w:proofErr w:type="spellEnd"/>
+        <w:t>James Kastner</w:t>
+      </w:r>
     </w:p>
     <w:p>
       <w:pPr>
@@ -1055,7 +1024,6 @@
           <w:szCs w:val="20"/>
         </w:rPr>
       </w:pPr>
-      <w:proofErr w:type="spellStart"/>
       <w:r>
         <w:rPr>
           <w:rFonts w:ascii="Arial" w:hAnsi="Arial" w:cs="Arial"/>
@@ -1064,18 +1032,7 @@
           <w:sz w:val="20"/>
           <w:szCs w:val="20"/>
         </w:rPr>
-        <w:t>Computerisation</w:t>
-      </w:r>
-      <w:proofErr w:type="spellEnd"/>
-      <w:r>
-        <w:rPr>
-          <w:rFonts w:ascii="Arial" w:hAnsi="Arial" w:cs="Arial"/>
-          <w:b/>
-          <w:i/>
-          <w:sz w:val="20"/>
-          <w:szCs w:val="20"/>
-        </w:rPr>
-        <w:t xml:space="preserve"> of an Offline Workflow</w:t>
+        <w:t>Computerisation of an Offline Workflow</w:t>
       </w:r>
     </w:p>
     <w:p>
@@ -1108,10 +1065,8 @@
           <w:sz w:val="20"/>
           <w:szCs w:val="20"/>
         </w:rPr>
-        <w:t>Regional cities like Cai</w:t>
-      </w:r>
-      <w:bookmarkStart w:id="0" w:name="_GoBack"/>
-      <w:bookmarkEnd w:id="0"/>
+        <w:t>Regional cities like Cairns and Townsville have small to medium sized b</w:t>
+      </w:r>
       <w:r>
         <w:rPr>
           <w:rFonts w:ascii="Arial" w:hAnsi="Arial" w:cs="Arial"/>
@@ -1119,7 +1074,7 @@
           <w:sz w:val="20"/>
           <w:szCs w:val="20"/>
         </w:rPr>
-        <w:t>rns and Townsville have small to medium sized b</w:t>
+        <w:t xml:space="preserve">usinesses who struggle to fill </w:t>
       </w:r>
       <w:r>
         <w:rPr>
@@ -1128,36 +1083,7 @@
           <w:sz w:val="20"/>
           <w:szCs w:val="20"/>
         </w:rPr>
-        <w:t xml:space="preserve">usinesses who struggle to fill </w:t>
-      </w:r>
-      <w:r>
-        <w:rPr>
-          <w:rFonts w:ascii="Arial" w:hAnsi="Arial" w:cs="Arial"/>
-          <w:i/>
-          <w:sz w:val="20"/>
-          <w:szCs w:val="20"/>
-        </w:rPr>
-        <w:t xml:space="preserve">technical roles. These roles can vary based on experience needed, hours to be worked and duration of the job. As IT@JCU has become well-known in the region many of these employers contact JCU via email or phone, asking for recommendations of suitable students and/or alumni for these roles. JCU would like to have a </w:t>
-      </w:r>
-      <w:proofErr w:type="spellStart"/>
-      <w:r>
-        <w:rPr>
-          <w:rFonts w:ascii="Arial" w:hAnsi="Arial" w:cs="Arial"/>
-          <w:i/>
-          <w:sz w:val="20"/>
-          <w:szCs w:val="20"/>
-        </w:rPr>
-        <w:t>computerised</w:t>
-      </w:r>
-      <w:proofErr w:type="spellEnd"/>
-      <w:r>
-        <w:rPr>
-          <w:rFonts w:ascii="Arial" w:hAnsi="Arial" w:cs="Arial"/>
-          <w:i/>
-          <w:sz w:val="20"/>
-          <w:szCs w:val="20"/>
-        </w:rPr>
-        <w:t xml:space="preserve"> process to:</w:t>
+        <w:t>technical roles. These roles can vary based on experience needed, hours to be worked and duration of the job. As IT@JCU has become well-known in the region many of these employers contact JCU via email or phone, asking for recommendations of suitable students and/or alumni for these roles. JCU would like to have a computerised process to:</w:t>
       </w:r>
     </w:p>
     <w:p>
@@ -1192,7 +1118,6 @@
         </w:rPr>
         <w:tab/>
       </w:r>
-      <w:proofErr w:type="gramStart"/>
       <w:r>
         <w:rPr>
           <w:rFonts w:ascii="Arial" w:hAnsi="Arial" w:cs="Arial"/>
@@ -1200,17 +1125,7 @@
           <w:sz w:val="20"/>
           <w:szCs w:val="20"/>
         </w:rPr>
-        <w:t>allow</w:t>
-      </w:r>
-      <w:proofErr w:type="gramEnd"/>
-      <w:r>
-        <w:rPr>
-          <w:rFonts w:ascii="Arial" w:hAnsi="Arial" w:cs="Arial"/>
-          <w:i/>
-          <w:sz w:val="20"/>
-          <w:szCs w:val="20"/>
-        </w:rPr>
-        <w:t xml:space="preserve"> empl</w:t>
+        <w:t>allow empl</w:t>
       </w:r>
       <w:r>
         <w:rPr>
@@ -1254,7 +1169,6 @@
         </w:rPr>
         <w:tab/>
       </w:r>
-      <w:proofErr w:type="gramStart"/>
       <w:r>
         <w:rPr>
           <w:rFonts w:ascii="Arial" w:hAnsi="Arial" w:cs="Arial"/>
@@ -1262,17 +1176,7 @@
           <w:sz w:val="20"/>
           <w:szCs w:val="20"/>
         </w:rPr>
-        <w:t>allow</w:t>
-      </w:r>
-      <w:proofErr w:type="gramEnd"/>
-      <w:r>
-        <w:rPr>
-          <w:rFonts w:ascii="Arial" w:hAnsi="Arial" w:cs="Arial"/>
-          <w:i/>
-          <w:sz w:val="20"/>
-          <w:szCs w:val="20"/>
-        </w:rPr>
-        <w:t xml:space="preserve"> IT@JCU staff to recommend students</w:t>
+        <w:t>allow IT@JCU staff to recommend students</w:t>
       </w:r>
       <w:r>
         <w:rPr>
@@ -1325,7 +1229,6 @@
         </w:rPr>
         <w:tab/>
       </w:r>
-      <w:proofErr w:type="gramStart"/>
       <w:r>
         <w:rPr>
           <w:rFonts w:ascii="Arial" w:hAnsi="Arial" w:cs="Arial"/>
@@ -1333,17 +1236,7 @@
           <w:sz w:val="20"/>
           <w:szCs w:val="20"/>
         </w:rPr>
-        <w:t>respond</w:t>
-      </w:r>
-      <w:proofErr w:type="gramEnd"/>
-      <w:r>
-        <w:rPr>
-          <w:rFonts w:ascii="Arial" w:hAnsi="Arial" w:cs="Arial"/>
-          <w:i/>
-          <w:sz w:val="20"/>
-          <w:szCs w:val="20"/>
-        </w:rPr>
-        <w:t xml:space="preserve"> to employers with their CV and contact details. </w:t>
+        <w:t xml:space="preserve">respond to employers with their CV and contact details. </w:t>
       </w:r>
     </w:p>
     <w:p>
@@ -1496,7 +1389,6 @@
           <w:szCs w:val="20"/>
         </w:rPr>
       </w:pPr>
-      <w:proofErr w:type="gramStart"/>
       <w:r>
         <w:rPr>
           <w:rFonts w:ascii="Arial" w:hAnsi="Arial" w:cs="Arial"/>
@@ -1522,17 +1414,7 @@
           <w:sz w:val="20"/>
           <w:szCs w:val="20"/>
         </w:rPr>
-        <w:t>.</w:t>
-      </w:r>
-      <w:proofErr w:type="gramEnd"/>
-      <w:r>
-        <w:rPr>
-          <w:rFonts w:ascii="Arial" w:hAnsi="Arial" w:cs="Arial"/>
-          <w:i/>
-          <w:sz w:val="20"/>
-          <w:szCs w:val="20"/>
-        </w:rPr>
-        <w:t xml:space="preserve"> </w:t>
+        <w:t xml:space="preserve">. </w:t>
       </w:r>
     </w:p>
     <w:p>
@@ -2177,25 +2059,7 @@
           <w:sz w:val="20"/>
           <w:szCs w:val="20"/>
         </w:rPr>
-        <w:t xml:space="preserve">, it appears only two (2) minutes </w:t>
-      </w:r>
-      <w:proofErr w:type="gramStart"/>
-      <w:r>
-        <w:rPr>
-          <w:rFonts w:ascii="Arial" w:hAnsi="Arial" w:cs="Arial"/>
-          <w:sz w:val="20"/>
-          <w:szCs w:val="20"/>
-        </w:rPr>
-        <w:t>are</w:t>
-      </w:r>
-      <w:proofErr w:type="gramEnd"/>
-      <w:r>
-        <w:rPr>
-          <w:rFonts w:ascii="Arial" w:hAnsi="Arial" w:cs="Arial"/>
-          <w:sz w:val="20"/>
-          <w:szCs w:val="20"/>
-        </w:rPr>
-        <w:t xml:space="preserve"> required to achieve a meet the requirements of the rubric. James to follow up.</w:t>
+        <w:t>, it appears only two (2) minutes are required to achieve a meet the requirements of the rubric. James to follow up.</w:t>
       </w:r>
     </w:p>
     <w:p>
@@ -2810,25 +2674,7 @@
           <w:szCs w:val="20"/>
         </w:rPr>
         <w:tab/>
-        <w:t xml:space="preserve">Team meeting – need confirmation from Jason </w:t>
-      </w:r>
-      <w:proofErr w:type="spellStart"/>
-      <w:r>
-        <w:rPr>
-          <w:rFonts w:ascii="Arial" w:hAnsi="Arial" w:cs="Arial"/>
-          <w:sz w:val="20"/>
-          <w:szCs w:val="20"/>
-        </w:rPr>
-        <w:t>Holdsworth</w:t>
-      </w:r>
-      <w:proofErr w:type="spellEnd"/>
-      <w:r>
-        <w:rPr>
-          <w:rFonts w:ascii="Arial" w:hAnsi="Arial" w:cs="Arial"/>
-          <w:sz w:val="20"/>
-          <w:szCs w:val="20"/>
-        </w:rPr>
-        <w:t xml:space="preserve"> to see if we need to retype or can attached as PDF</w:t>
+        <w:t>Team meeting – need confirmation from Jason Holdsworth to see if we need to retype or can attached as PDF</w:t>
       </w:r>
     </w:p>
     <w:p>
@@ -3993,18 +3839,8 @@
           <w:sz w:val="20"/>
           <w:szCs w:val="20"/>
         </w:rPr>
-        <w:t xml:space="preserve">Team meeting – need confirmation from Jason </w:t>
-      </w:r>
-      <w:proofErr w:type="spellStart"/>
-      <w:r>
-        <w:rPr>
-          <w:rFonts w:ascii="Arial" w:hAnsi="Arial" w:cs="Arial"/>
-          <w:sz w:val="20"/>
-          <w:szCs w:val="20"/>
-        </w:rPr>
-        <w:t>Holdsworth</w:t>
-      </w:r>
-      <w:proofErr w:type="spellEnd"/>
+        <w:t>Team meeting – need confirmation from Jason Holdsworth</w:t>
+      </w:r>
       <w:r>
         <w:rPr>
           <w:rFonts w:ascii="Arial" w:hAnsi="Arial" w:cs="Arial"/>
@@ -4367,25 +4203,7 @@
           <w:sz w:val="20"/>
           <w:szCs w:val="20"/>
         </w:rPr>
-        <w:t xml:space="preserve"> Agenda, please </w:t>
-      </w:r>
-      <w:proofErr w:type="gramStart"/>
-      <w:r>
-        <w:rPr>
-          <w:rFonts w:ascii="Arial" w:hAnsi="Arial" w:cs="Arial"/>
-          <w:sz w:val="20"/>
-          <w:szCs w:val="20"/>
-        </w:rPr>
-        <w:t>advise</w:t>
-      </w:r>
-      <w:proofErr w:type="gramEnd"/>
-      <w:r>
-        <w:rPr>
-          <w:rFonts w:ascii="Arial" w:hAnsi="Arial" w:cs="Arial"/>
-          <w:sz w:val="20"/>
-          <w:szCs w:val="20"/>
-        </w:rPr>
-        <w:t xml:space="preserve"> </w:t>
+        <w:t xml:space="preserve"> Agenda, please advise </w:t>
       </w:r>
       <w:r>
         <w:rPr>
@@ -4962,7 +4780,6 @@
         </w:rPr>
         <w:t xml:space="preserve"> </w:t>
       </w:r>
-      <w:proofErr w:type="spellStart"/>
       <w:r>
         <w:rPr>
           <w:rFonts w:ascii="Arial" w:hAnsi="Arial" w:cs="Arial"/>
@@ -4972,7 +4789,6 @@
         </w:rPr>
         <w:t>Kastner</w:t>
       </w:r>
-      <w:proofErr w:type="spellEnd"/>
       <w:r>
         <w:rPr>
           <w:rFonts w:ascii="Arial" w:hAnsi="Arial" w:cs="Arial"/>
@@ -4988,19 +4804,8 @@
           <w:szCs w:val="20"/>
           <w:highlight w:val="yellow"/>
         </w:rPr>
-        <w:t xml:space="preserve">James </w:t>
-      </w:r>
-      <w:proofErr w:type="spellStart"/>
-      <w:r>
-        <w:rPr>
-          <w:rFonts w:ascii="Arial" w:hAnsi="Arial" w:cs="Arial"/>
-          <w:sz w:val="20"/>
-          <w:szCs w:val="20"/>
-          <w:highlight w:val="yellow"/>
-        </w:rPr>
-        <w:t>Kastner</w:t>
-      </w:r>
-      <w:proofErr w:type="spellEnd"/>
+        <w:t>James Kastner</w:t>
+      </w:r>
     </w:p>
     <w:p>
       <w:pPr>
@@ -5272,7 +5077,7 @@
                 <w:sz w:val="16"/>
                 <w:szCs w:val="16"/>
               </w:rPr>
-              <w:t>3</w:t>
+              <w:t>1</w:t>
             </w:r>
             <w:r>
               <w:rPr>
@@ -9516,7 +9321,7 @@
 </file>
 
 <file path=customXml/itemProps1.xml><?xml version="1.0" encoding="utf-8"?>
-<ds:datastoreItem xmlns:ds="http://schemas.openxmlformats.org/officeDocument/2006/customXml" ds:itemID="{3B51B5C2-06B0-465A-B56C-5A1C5E31FDE8}">
+<ds:datastoreItem xmlns:ds="http://schemas.openxmlformats.org/officeDocument/2006/customXml" ds:itemID="{8DA909BF-9B11-43D6-9250-386EA77B741D}">
   <ds:schemaRefs>
     <ds:schemaRef ds:uri="http://schemas.openxmlformats.org/officeDocument/2006/bibliography"/>
   </ds:schemaRefs>

</xml_diff>